<commit_message>
column description for ecosystem, info, and demand factors
</commit_message>
<xml_diff>
--- a/www/Constituent Demand Definitions.docx
+++ b/www/Constituent Demand Definitions.docx
@@ -148,6 +148,36 @@
         </w:rPr>
         <w:t xml:space="preserve">: </w:t>
       </w:r>
+      <w:r>
+        <w:rPr>
+          <w:sz w:val="28"/>
+          <w:szCs w:val="28"/>
+        </w:rPr>
+        <w:t xml:space="preserve"> Indicates species where ACLs may result in constraint on opportunities across the </w:t>
+      </w:r>
+      <w:proofErr w:type="spellStart"/>
+      <w:r>
+        <w:rPr>
+          <w:sz w:val="28"/>
+          <w:szCs w:val="28"/>
+        </w:rPr>
+        <w:t>groundfish</w:t>
+      </w:r>
+      <w:proofErr w:type="spellEnd"/>
+      <w:r>
+        <w:rPr>
+          <w:sz w:val="28"/>
+          <w:szCs w:val="28"/>
+        </w:rPr>
+        <w:t xml:space="preserve"> fishery. Species that are currently managed under rebuilding plans receive the maximum score of 10</w:t>
+      </w:r>
+      <w:r>
+        <w:rPr>
+          <w:sz w:val="28"/>
+          <w:szCs w:val="28"/>
+        </w:rPr>
+        <w:t>. An adjustment values is calculated based on the percent attainment between recent average mortality to future ACL values. Adjustments range between -2.0 to 4 for non-rebuilding species with a value of 4 being given to species with potential future attainments greater than 100 percent.</w:t>
+      </w:r>
     </w:p>
     <w:p>
       <w:pPr>
@@ -180,6 +210,13 @@
         </w:rPr>
         <w:t>:</w:t>
       </w:r>
+      <w:r>
+        <w:rPr>
+          <w:sz w:val="28"/>
+          <w:szCs w:val="28"/>
+        </w:rPr>
+        <w:t xml:space="preserve"> The sum of the commercial importance, recreational importance, landings construed, and species of concern modifiers.</w:t>
+      </w:r>
     </w:p>
     <w:p>
       <w:pPr>
@@ -212,6 +249,29 @@
         </w:rPr>
         <w:t xml:space="preserve">: </w:t>
       </w:r>
+      <w:r>
+        <w:rPr>
+          <w:sz w:val="28"/>
+          <w:szCs w:val="28"/>
+        </w:rPr>
+        <w:t xml:space="preserve">Species with state-specific commercial importance that are not reflected in the </w:t>
+      </w:r>
+      <w:proofErr w:type="spellStart"/>
+      <w:r>
+        <w:rPr>
+          <w:sz w:val="28"/>
+          <w:szCs w:val="28"/>
+        </w:rPr>
+        <w:t>coastwide</w:t>
+      </w:r>
+      <w:proofErr w:type="spellEnd"/>
+      <w:r>
+        <w:rPr>
+          <w:sz w:val="28"/>
+          <w:szCs w:val="28"/>
+        </w:rPr>
+        <w:t xml:space="preserve"> commercial factor. Values range between 2 to 0.</w:t>
+      </w:r>
     </w:p>
     <w:p>
       <w:pPr>
@@ -244,6 +304,66 @@
         </w:rPr>
         <w:t xml:space="preserve">: </w:t>
       </w:r>
+      <w:r>
+        <w:rPr>
+          <w:sz w:val="28"/>
+          <w:szCs w:val="28"/>
+        </w:rPr>
+        <w:t xml:space="preserve">Species with state-specific </w:t>
+      </w:r>
+      <w:r>
+        <w:rPr>
+          <w:sz w:val="28"/>
+          <w:szCs w:val="28"/>
+        </w:rPr>
+        <w:t>recreational</w:t>
+      </w:r>
+      <w:r>
+        <w:rPr>
+          <w:sz w:val="28"/>
+          <w:szCs w:val="28"/>
+        </w:rPr>
+        <w:t xml:space="preserve"> importance that are not reflected in the </w:t>
+      </w:r>
+      <w:proofErr w:type="spellStart"/>
+      <w:r>
+        <w:rPr>
+          <w:sz w:val="28"/>
+          <w:szCs w:val="28"/>
+        </w:rPr>
+        <w:t>coastwide</w:t>
+      </w:r>
+      <w:proofErr w:type="spellEnd"/>
+      <w:r>
+        <w:rPr>
+          <w:sz w:val="28"/>
+          <w:szCs w:val="28"/>
+        </w:rPr>
+        <w:t xml:space="preserve"> </w:t>
+      </w:r>
+      <w:r>
+        <w:rPr>
+          <w:sz w:val="28"/>
+          <w:szCs w:val="28"/>
+        </w:rPr>
+        <w:t>recreational</w:t>
+      </w:r>
+      <w:r>
+        <w:rPr>
+          <w:sz w:val="28"/>
+          <w:szCs w:val="28"/>
+        </w:rPr>
+        <w:t xml:space="preserve"> factor</w:t>
+      </w:r>
+      <w:r>
+        <w:rPr>
+          <w:sz w:val="28"/>
+          <w:szCs w:val="28"/>
+        </w:rPr>
+        <w:t>. Values range between 2 to 0.</w:t>
+      </w:r>
+      <w:bookmarkStart w:id="0" w:name="_GoBack"/>
+      <w:bookmarkEnd w:id="0"/>
     </w:p>
     <w:p>
       <w:pPr>
@@ -283,6 +403,29 @@
         </w:rPr>
         <w:t xml:space="preserve">: </w:t>
       </w:r>
+      <w:r>
+        <w:rPr>
+          <w:sz w:val="28"/>
+          <w:szCs w:val="28"/>
+        </w:rPr>
+        <w:t xml:space="preserve">Species where landings have been constricted due to rebuilding or have recently rebuilt. Values range </w:t>
+      </w:r>
+      <w:proofErr w:type="gramStart"/>
+      <w:r>
+        <w:rPr>
+          <w:sz w:val="28"/>
+          <w:szCs w:val="28"/>
+        </w:rPr>
+        <w:t>between 4 to 0</w:t>
+      </w:r>
+      <w:proofErr w:type="gramEnd"/>
+      <w:r>
+        <w:rPr>
+          <w:sz w:val="28"/>
+          <w:szCs w:val="28"/>
+        </w:rPr>
+        <w:t>.</w:t>
+      </w:r>
     </w:p>
     <w:p>
       <w:pPr>
@@ -308,14 +451,19 @@
         </w:rPr>
         <w:t>Concern</w:t>
       </w:r>
-      <w:bookmarkStart w:id="0" w:name="_GoBack"/>
-      <w:bookmarkEnd w:id="0"/>
       <w:r>
         <w:rPr>
           <w:sz w:val="28"/>
           <w:szCs w:val="28"/>
         </w:rPr>
         <w:t xml:space="preserve">: </w:t>
+      </w:r>
+      <w:r>
+        <w:rPr>
+          <w:sz w:val="28"/>
+          <w:szCs w:val="28"/>
+        </w:rPr>
+        <w:t xml:space="preserve">Species that have been identified by stakeholders or management to be of high concern. Species of concern are assigned a value of 1 and all other species receive a value of 0. </w:t>
       </w:r>
     </w:p>
     <w:p>

</xml_diff>